<commit_message>
Updated help file with new debugging modes
</commit_message>
<xml_diff>
--- a/QscQsys/SIMPL/Qsys Core Help File.docx
+++ b/QscQsys/SIMPL/Qsys Core Help File.docx
@@ -1,6 +1,6 @@
 
 <file path=word/document.xml><?xml version="1.0" encoding="utf-8"?>
-<w:document xmlns:wpc="http://schemas.microsoft.com/office/word/2010/wordprocessingCanvas" xmlns:cx="http://schemas.microsoft.com/office/drawing/2014/chartex" xmlns:cx1="http://schemas.microsoft.com/office/drawing/2015/9/8/chartex" xmlns:cx2="http://schemas.microsoft.com/office/drawing/2015/10/21/chartex" xmlns:cx3="http://schemas.microsoft.com/office/drawing/2016/5/9/chartex" xmlns:cx4="http://schemas.microsoft.com/office/drawing/2016/5/10/chartex" xmlns:cx5="http://schemas.microsoft.com/office/drawing/2016/5/11/chartex" xmlns:cx6="http://schemas.microsoft.com/office/drawing/2016/5/12/chartex" xmlns:cx7="http://schemas.microsoft.com/office/drawing/2016/5/13/chartex" xmlns:cx8="http://schemas.microsoft.com/office/drawing/2016/5/14/chartex" xmlns:mc="http://schemas.openxmlformats.org/markup-compatibility/2006" xmlns:aink="http://schemas.microsoft.com/office/drawing/2016/ink" xmlns:am3d="http://schemas.microsoft.com/office/drawing/2017/model3d" xmlns:o="urn:schemas-microsoft-com:office:office" xmlns:r="http://schemas.openxmlformats.org/officeDocument/2006/relationships" xmlns:m="http://schemas.openxmlformats.org/officeDocument/2006/math" xmlns:v="urn:schemas-microsoft-com:vml" xmlns:wp14="http://schemas.microsoft.com/office/word/2010/wordprocessingDrawing" xmlns:wp="http://schemas.openxmlformats.org/drawingml/2006/wordprocessingDrawing" xmlns:w10="urn:schemas-microsoft-com:office:word" xmlns:w="http://schemas.openxmlformats.org/wordprocessingml/2006/main" xmlns:w14="http://schemas.microsoft.com/office/word/2010/wordml" xmlns:w15="http://schemas.microsoft.com/office/word/2012/wordml" xmlns:w16cex="http://schemas.microsoft.com/office/word/2018/wordml/cex" xmlns:w16cid="http://schemas.microsoft.com/office/word/2016/wordml/cid" xmlns:w16="http://schemas.microsoft.com/office/word/2018/wordml" xmlns:w16sdtdh="http://schemas.microsoft.com/office/word/2020/wordml/sdtdatahash" xmlns:w16se="http://schemas.microsoft.com/office/word/2015/wordml/symex" xmlns:wpg="http://schemas.microsoft.com/office/word/2010/wordprocessingGroup" xmlns:wpi="http://schemas.microsoft.com/office/word/2010/wordprocessingInk" xmlns:wne="http://schemas.microsoft.com/office/word/2006/wordml" xmlns:wps="http://schemas.microsoft.com/office/word/2010/wordprocessingShape" mc:Ignorable="w14 w15 w16se w16cid w16 w16cex w16sdtdh wp14">
+<w:document xmlns:wpc="http://schemas.microsoft.com/office/word/2010/wordprocessingCanvas" xmlns:cx="http://schemas.microsoft.com/office/drawing/2014/chartex" xmlns:cx1="http://schemas.microsoft.com/office/drawing/2015/9/8/chartex" xmlns:cx2="http://schemas.microsoft.com/office/drawing/2015/10/21/chartex" xmlns:cx3="http://schemas.microsoft.com/office/drawing/2016/5/9/chartex" xmlns:cx4="http://schemas.microsoft.com/office/drawing/2016/5/10/chartex" xmlns:cx5="http://schemas.microsoft.com/office/drawing/2016/5/11/chartex" xmlns:cx6="http://schemas.microsoft.com/office/drawing/2016/5/12/chartex" xmlns:cx7="http://schemas.microsoft.com/office/drawing/2016/5/13/chartex" xmlns:cx8="http://schemas.microsoft.com/office/drawing/2016/5/14/chartex" xmlns:mc="http://schemas.openxmlformats.org/markup-compatibility/2006" xmlns:aink="http://schemas.microsoft.com/office/drawing/2016/ink" xmlns:am3d="http://schemas.microsoft.com/office/drawing/2017/model3d" xmlns:o="urn:schemas-microsoft-com:office:office" xmlns:oel="http://schemas.microsoft.com/office/2019/extlst" xmlns:r="http://schemas.openxmlformats.org/officeDocument/2006/relationships" xmlns:m="http://schemas.openxmlformats.org/officeDocument/2006/math" xmlns:v="urn:schemas-microsoft-com:vml" xmlns:wp14="http://schemas.microsoft.com/office/word/2010/wordprocessingDrawing" xmlns:wp="http://schemas.openxmlformats.org/drawingml/2006/wordprocessingDrawing" xmlns:w10="urn:schemas-microsoft-com:office:word" xmlns:w="http://schemas.openxmlformats.org/wordprocessingml/2006/main" xmlns:w14="http://schemas.microsoft.com/office/word/2010/wordml" xmlns:w15="http://schemas.microsoft.com/office/word/2012/wordml" xmlns:w16cex="http://schemas.microsoft.com/office/word/2018/wordml/cex" xmlns:w16cid="http://schemas.microsoft.com/office/word/2016/wordml/cid" xmlns:w16="http://schemas.microsoft.com/office/word/2018/wordml" xmlns:w16du="http://schemas.microsoft.com/office/word/2023/wordml/word16du" xmlns:w16sdtdh="http://schemas.microsoft.com/office/word/2020/wordml/sdtdatahash" xmlns:w16sdtfl="http://schemas.microsoft.com/office/word/2024/wordml/sdtformatlock" xmlns:w16se="http://schemas.microsoft.com/office/word/2015/wordml/symex" xmlns:wpg="http://schemas.microsoft.com/office/word/2010/wordprocessingGroup" xmlns:wpi="http://schemas.microsoft.com/office/word/2010/wordprocessingInk" xmlns:wne="http://schemas.microsoft.com/office/word/2006/wordml" xmlns:wps="http://schemas.microsoft.com/office/word/2010/wordprocessingShape" mc:Ignorable="w14 w15 w16se w16cid w16 w16cex w16sdtdh w16sdtfl w16du wp14">
   <w:body>
     <w:tbl>
       <w:tblPr>
@@ -251,16 +251,7 @@
                 <w:sz w:val="15"/>
                 <w:szCs w:val="24"/>
               </w:rPr>
-              <w:t>2.2.</w:t>
-            </w:r>
-            <w:r>
-              <w:rPr>
-                <w:rFonts w:ascii="Verdana" w:hAnsi="Verdana"/>
-                <w:color w:val="000000"/>
-                <w:sz w:val="15"/>
-                <w:szCs w:val="24"/>
-              </w:rPr>
-              <w:t>2</w:t>
+              <w:t>3.0.0</w:t>
             </w:r>
           </w:p>
         </w:tc>
@@ -1294,7 +1285,16 @@
                 <w:sz w:val="16"/>
                 <w:szCs w:val="24"/>
               </w:rPr>
-              <w:t>0: Off</w:t>
+              <w:t xml:space="preserve">0: </w:t>
+            </w:r>
+            <w:r>
+              <w:rPr>
+                <w:rFonts w:ascii="Arial" w:hAnsi="Arial" w:cs="Arial"/>
+                <w:color w:val="000000"/>
+                <w:sz w:val="16"/>
+                <w:szCs w:val="24"/>
+              </w:rPr>
+              <w:t>Disabled</w:t>
             </w:r>
           </w:p>
           <w:p>
@@ -1314,7 +1314,16 @@
                 <w:sz w:val="16"/>
                 <w:szCs w:val="24"/>
               </w:rPr>
-              <w:t>1: Normal Debug</w:t>
+              <w:t xml:space="preserve">1: </w:t>
+            </w:r>
+            <w:r>
+              <w:rPr>
+                <w:rFonts w:ascii="Arial" w:hAnsi="Arial" w:cs="Arial"/>
+                <w:color w:val="000000"/>
+                <w:sz w:val="16"/>
+                <w:szCs w:val="24"/>
+              </w:rPr>
+              <w:t>Logging Enabled</w:t>
             </w:r>
           </w:p>
           <w:p>
@@ -1334,7 +1343,36 @@
                 <w:sz w:val="16"/>
                 <w:szCs w:val="24"/>
               </w:rPr>
-              <w:t>2: Verbose Debug</w:t>
+              <w:t xml:space="preserve">2: </w:t>
+            </w:r>
+            <w:r>
+              <w:rPr>
+                <w:rFonts w:ascii="Arial" w:hAnsi="Arial" w:cs="Arial"/>
+                <w:color w:val="000000"/>
+                <w:sz w:val="16"/>
+                <w:szCs w:val="24"/>
+              </w:rPr>
+              <w:t>Debug Enabled</w:t>
+            </w:r>
+          </w:p>
+          <w:p>
+            <w:pPr>
+              <w:spacing w:before="100" w:after="100"/>
+              <w:rPr>
+                <w:rFonts w:ascii="Arial" w:hAnsi="Arial" w:cs="Arial"/>
+                <w:color w:val="000000"/>
+                <w:sz w:val="16"/>
+                <w:szCs w:val="24"/>
+              </w:rPr>
+            </w:pPr>
+            <w:r>
+              <w:rPr>
+                <w:rFonts w:ascii="Arial" w:hAnsi="Arial" w:cs="Arial"/>
+                <w:color w:val="000000"/>
+                <w:sz w:val="16"/>
+                <w:szCs w:val="24"/>
+              </w:rPr>
+              <w:t>3: All Enabled</w:t>
             </w:r>
           </w:p>
           <w:p>
@@ -1608,7 +1646,6 @@
               <w:rPr>
                 <w:rFonts w:ascii="Arial" w:hAnsi="Arial" w:cs="Arial"/>
               </w:rPr>
-              <w:lastRenderedPageBreak/>
               <w:br w:type="page"/>
             </w:r>
             <w:r>
@@ -2960,7 +2997,7 @@
 </file>
 
 <file path=word/endnotes.xml><?xml version="1.0" encoding="utf-8"?>
-<w:endnotes xmlns:wpc="http://schemas.microsoft.com/office/word/2010/wordprocessingCanvas" xmlns:cx="http://schemas.microsoft.com/office/drawing/2014/chartex" xmlns:cx1="http://schemas.microsoft.com/office/drawing/2015/9/8/chartex" xmlns:cx2="http://schemas.microsoft.com/office/drawing/2015/10/21/chartex" xmlns:cx3="http://schemas.microsoft.com/office/drawing/2016/5/9/chartex" xmlns:cx4="http://schemas.microsoft.com/office/drawing/2016/5/10/chartex" xmlns:cx5="http://schemas.microsoft.com/office/drawing/2016/5/11/chartex" xmlns:cx6="http://schemas.microsoft.com/office/drawing/2016/5/12/chartex" xmlns:cx7="http://schemas.microsoft.com/office/drawing/2016/5/13/chartex" xmlns:cx8="http://schemas.microsoft.com/office/drawing/2016/5/14/chartex" xmlns:mc="http://schemas.openxmlformats.org/markup-compatibility/2006" xmlns:aink="http://schemas.microsoft.com/office/drawing/2016/ink" xmlns:am3d="http://schemas.microsoft.com/office/drawing/2017/model3d" xmlns:o="urn:schemas-microsoft-com:office:office" xmlns:r="http://schemas.openxmlformats.org/officeDocument/2006/relationships" xmlns:m="http://schemas.openxmlformats.org/officeDocument/2006/math" xmlns:v="urn:schemas-microsoft-com:vml" xmlns:wp14="http://schemas.microsoft.com/office/word/2010/wordprocessingDrawing" xmlns:wp="http://schemas.openxmlformats.org/drawingml/2006/wordprocessingDrawing" xmlns:w10="urn:schemas-microsoft-com:office:word" xmlns:w="http://schemas.openxmlformats.org/wordprocessingml/2006/main" xmlns:w14="http://schemas.microsoft.com/office/word/2010/wordml" xmlns:w15="http://schemas.microsoft.com/office/word/2012/wordml" xmlns:w16cex="http://schemas.microsoft.com/office/word/2018/wordml/cex" xmlns:w16cid="http://schemas.microsoft.com/office/word/2016/wordml/cid" xmlns:w16="http://schemas.microsoft.com/office/word/2018/wordml" xmlns:w16sdtdh="http://schemas.microsoft.com/office/word/2020/wordml/sdtdatahash" xmlns:w16se="http://schemas.microsoft.com/office/word/2015/wordml/symex" xmlns:wpg="http://schemas.microsoft.com/office/word/2010/wordprocessingGroup" xmlns:wpi="http://schemas.microsoft.com/office/word/2010/wordprocessingInk" xmlns:wne="http://schemas.microsoft.com/office/word/2006/wordml" xmlns:wps="http://schemas.microsoft.com/office/word/2010/wordprocessingShape" mc:Ignorable="w14 w15 w16se w16cid w16 w16cex w16sdtdh wp14">
+<w:endnotes xmlns:wpc="http://schemas.microsoft.com/office/word/2010/wordprocessingCanvas" xmlns:cx="http://schemas.microsoft.com/office/drawing/2014/chartex" xmlns:cx1="http://schemas.microsoft.com/office/drawing/2015/9/8/chartex" xmlns:cx2="http://schemas.microsoft.com/office/drawing/2015/10/21/chartex" xmlns:cx3="http://schemas.microsoft.com/office/drawing/2016/5/9/chartex" xmlns:cx4="http://schemas.microsoft.com/office/drawing/2016/5/10/chartex" xmlns:cx5="http://schemas.microsoft.com/office/drawing/2016/5/11/chartex" xmlns:cx6="http://schemas.microsoft.com/office/drawing/2016/5/12/chartex" xmlns:cx7="http://schemas.microsoft.com/office/drawing/2016/5/13/chartex" xmlns:cx8="http://schemas.microsoft.com/office/drawing/2016/5/14/chartex" xmlns:mc="http://schemas.openxmlformats.org/markup-compatibility/2006" xmlns:aink="http://schemas.microsoft.com/office/drawing/2016/ink" xmlns:am3d="http://schemas.microsoft.com/office/drawing/2017/model3d" xmlns:o="urn:schemas-microsoft-com:office:office" xmlns:oel="http://schemas.microsoft.com/office/2019/extlst" xmlns:r="http://schemas.openxmlformats.org/officeDocument/2006/relationships" xmlns:m="http://schemas.openxmlformats.org/officeDocument/2006/math" xmlns:v="urn:schemas-microsoft-com:vml" xmlns:wp14="http://schemas.microsoft.com/office/word/2010/wordprocessingDrawing" xmlns:wp="http://schemas.openxmlformats.org/drawingml/2006/wordprocessingDrawing" xmlns:w10="urn:schemas-microsoft-com:office:word" xmlns:w="http://schemas.openxmlformats.org/wordprocessingml/2006/main" xmlns:w14="http://schemas.microsoft.com/office/word/2010/wordml" xmlns:w15="http://schemas.microsoft.com/office/word/2012/wordml" xmlns:w16cex="http://schemas.microsoft.com/office/word/2018/wordml/cex" xmlns:w16cid="http://schemas.microsoft.com/office/word/2016/wordml/cid" xmlns:w16="http://schemas.microsoft.com/office/word/2018/wordml" xmlns:w16du="http://schemas.microsoft.com/office/word/2023/wordml/word16du" xmlns:w16sdtdh="http://schemas.microsoft.com/office/word/2020/wordml/sdtdatahash" xmlns:w16sdtfl="http://schemas.microsoft.com/office/word/2024/wordml/sdtformatlock" xmlns:w16se="http://schemas.microsoft.com/office/word/2015/wordml/symex" xmlns:wpg="http://schemas.microsoft.com/office/word/2010/wordprocessingGroup" xmlns:wpi="http://schemas.microsoft.com/office/word/2010/wordprocessingInk" xmlns:wne="http://schemas.microsoft.com/office/word/2006/wordml" xmlns:wps="http://schemas.microsoft.com/office/word/2010/wordprocessingShape" mc:Ignorable="w14 w15 w16se w16cid w16 w16cex w16sdtdh w16sdtfl w16du wp14">
   <w:endnote w:type="separator" w:id="-1">
     <w:p>
       <w:r>
@@ -2979,7 +3016,7 @@
 </file>
 
 <file path=word/footer1.xml><?xml version="1.0" encoding="utf-8"?>
-<w:ftr xmlns:wpc="http://schemas.microsoft.com/office/word/2010/wordprocessingCanvas" xmlns:cx="http://schemas.microsoft.com/office/drawing/2014/chartex" xmlns:cx1="http://schemas.microsoft.com/office/drawing/2015/9/8/chartex" xmlns:cx2="http://schemas.microsoft.com/office/drawing/2015/10/21/chartex" xmlns:cx3="http://schemas.microsoft.com/office/drawing/2016/5/9/chartex" xmlns:cx4="http://schemas.microsoft.com/office/drawing/2016/5/10/chartex" xmlns:cx5="http://schemas.microsoft.com/office/drawing/2016/5/11/chartex" xmlns:cx6="http://schemas.microsoft.com/office/drawing/2016/5/12/chartex" xmlns:cx7="http://schemas.microsoft.com/office/drawing/2016/5/13/chartex" xmlns:cx8="http://schemas.microsoft.com/office/drawing/2016/5/14/chartex" xmlns:mc="http://schemas.openxmlformats.org/markup-compatibility/2006" xmlns:aink="http://schemas.microsoft.com/office/drawing/2016/ink" xmlns:am3d="http://schemas.microsoft.com/office/drawing/2017/model3d" xmlns:o="urn:schemas-microsoft-com:office:office" xmlns:r="http://schemas.openxmlformats.org/officeDocument/2006/relationships" xmlns:m="http://schemas.openxmlformats.org/officeDocument/2006/math" xmlns:v="urn:schemas-microsoft-com:vml" xmlns:wp14="http://schemas.microsoft.com/office/word/2010/wordprocessingDrawing" xmlns:wp="http://schemas.openxmlformats.org/drawingml/2006/wordprocessingDrawing" xmlns:w10="urn:schemas-microsoft-com:office:word" xmlns:w="http://schemas.openxmlformats.org/wordprocessingml/2006/main" xmlns:w14="http://schemas.microsoft.com/office/word/2010/wordml" xmlns:w15="http://schemas.microsoft.com/office/word/2012/wordml" xmlns:w16cex="http://schemas.microsoft.com/office/word/2018/wordml/cex" xmlns:w16cid="http://schemas.microsoft.com/office/word/2016/wordml/cid" xmlns:w16="http://schemas.microsoft.com/office/word/2018/wordml" xmlns:w16sdtdh="http://schemas.microsoft.com/office/word/2020/wordml/sdtdatahash" xmlns:w16se="http://schemas.microsoft.com/office/word/2015/wordml/symex" xmlns:wpg="http://schemas.microsoft.com/office/word/2010/wordprocessingGroup" xmlns:wpi="http://schemas.microsoft.com/office/word/2010/wordprocessingInk" xmlns:wne="http://schemas.microsoft.com/office/word/2006/wordml" xmlns:wps="http://schemas.microsoft.com/office/word/2010/wordprocessingShape" mc:Ignorable="w14 w15 w16se w16cid w16 w16cex w16sdtdh wp14">
+<w:ftr xmlns:wpc="http://schemas.microsoft.com/office/word/2010/wordprocessingCanvas" xmlns:cx="http://schemas.microsoft.com/office/drawing/2014/chartex" xmlns:cx1="http://schemas.microsoft.com/office/drawing/2015/9/8/chartex" xmlns:cx2="http://schemas.microsoft.com/office/drawing/2015/10/21/chartex" xmlns:cx3="http://schemas.microsoft.com/office/drawing/2016/5/9/chartex" xmlns:cx4="http://schemas.microsoft.com/office/drawing/2016/5/10/chartex" xmlns:cx5="http://schemas.microsoft.com/office/drawing/2016/5/11/chartex" xmlns:cx6="http://schemas.microsoft.com/office/drawing/2016/5/12/chartex" xmlns:cx7="http://schemas.microsoft.com/office/drawing/2016/5/13/chartex" xmlns:cx8="http://schemas.microsoft.com/office/drawing/2016/5/14/chartex" xmlns:mc="http://schemas.openxmlformats.org/markup-compatibility/2006" xmlns:aink="http://schemas.microsoft.com/office/drawing/2016/ink" xmlns:am3d="http://schemas.microsoft.com/office/drawing/2017/model3d" xmlns:o="urn:schemas-microsoft-com:office:office" xmlns:oel="http://schemas.microsoft.com/office/2019/extlst" xmlns:r="http://schemas.openxmlformats.org/officeDocument/2006/relationships" xmlns:m="http://schemas.openxmlformats.org/officeDocument/2006/math" xmlns:v="urn:schemas-microsoft-com:vml" xmlns:wp14="http://schemas.microsoft.com/office/word/2010/wordprocessingDrawing" xmlns:wp="http://schemas.openxmlformats.org/drawingml/2006/wordprocessingDrawing" xmlns:w10="urn:schemas-microsoft-com:office:word" xmlns:w="http://schemas.openxmlformats.org/wordprocessingml/2006/main" xmlns:w14="http://schemas.microsoft.com/office/word/2010/wordml" xmlns:w15="http://schemas.microsoft.com/office/word/2012/wordml" xmlns:w16cex="http://schemas.microsoft.com/office/word/2018/wordml/cex" xmlns:w16cid="http://schemas.microsoft.com/office/word/2016/wordml/cid" xmlns:w16="http://schemas.microsoft.com/office/word/2018/wordml" xmlns:w16du="http://schemas.microsoft.com/office/word/2023/wordml/word16du" xmlns:w16sdtdh="http://schemas.microsoft.com/office/word/2020/wordml/sdtdatahash" xmlns:w16sdtfl="http://schemas.microsoft.com/office/word/2024/wordml/sdtformatlock" xmlns:w16se="http://schemas.microsoft.com/office/word/2015/wordml/symex" xmlns:wpg="http://schemas.microsoft.com/office/word/2010/wordprocessingGroup" xmlns:wpi="http://schemas.microsoft.com/office/word/2010/wordprocessingInk" xmlns:wne="http://schemas.microsoft.com/office/word/2006/wordml" xmlns:wps="http://schemas.microsoft.com/office/word/2010/wordprocessingShape" mc:Ignorable="w14 w15 w16se w16cid w16 w16cex w16sdtdh w16sdtfl w16du wp14">
   <w:p>
     <w:pPr>
       <w:pStyle w:val="Footer"/>
@@ -2989,7 +3026,7 @@
 </file>
 
 <file path=word/footer2.xml><?xml version="1.0" encoding="utf-8"?>
-<w:ftr xmlns:wpc="http://schemas.microsoft.com/office/word/2010/wordprocessingCanvas" xmlns:cx="http://schemas.microsoft.com/office/drawing/2014/chartex" xmlns:cx1="http://schemas.microsoft.com/office/drawing/2015/9/8/chartex" xmlns:cx2="http://schemas.microsoft.com/office/drawing/2015/10/21/chartex" xmlns:cx3="http://schemas.microsoft.com/office/drawing/2016/5/9/chartex" xmlns:cx4="http://schemas.microsoft.com/office/drawing/2016/5/10/chartex" xmlns:cx5="http://schemas.microsoft.com/office/drawing/2016/5/11/chartex" xmlns:cx6="http://schemas.microsoft.com/office/drawing/2016/5/12/chartex" xmlns:cx7="http://schemas.microsoft.com/office/drawing/2016/5/13/chartex" xmlns:cx8="http://schemas.microsoft.com/office/drawing/2016/5/14/chartex" xmlns:mc="http://schemas.openxmlformats.org/markup-compatibility/2006" xmlns:aink="http://schemas.microsoft.com/office/drawing/2016/ink" xmlns:am3d="http://schemas.microsoft.com/office/drawing/2017/model3d" xmlns:o="urn:schemas-microsoft-com:office:office" xmlns:r="http://schemas.openxmlformats.org/officeDocument/2006/relationships" xmlns:m="http://schemas.openxmlformats.org/officeDocument/2006/math" xmlns:v="urn:schemas-microsoft-com:vml" xmlns:wp14="http://schemas.microsoft.com/office/word/2010/wordprocessingDrawing" xmlns:wp="http://schemas.openxmlformats.org/drawingml/2006/wordprocessingDrawing" xmlns:w10="urn:schemas-microsoft-com:office:word" xmlns:w="http://schemas.openxmlformats.org/wordprocessingml/2006/main" xmlns:w14="http://schemas.microsoft.com/office/word/2010/wordml" xmlns:w15="http://schemas.microsoft.com/office/word/2012/wordml" xmlns:w16cex="http://schemas.microsoft.com/office/word/2018/wordml/cex" xmlns:w16cid="http://schemas.microsoft.com/office/word/2016/wordml/cid" xmlns:w16="http://schemas.microsoft.com/office/word/2018/wordml" xmlns:w16sdtdh="http://schemas.microsoft.com/office/word/2020/wordml/sdtdatahash" xmlns:w16se="http://schemas.microsoft.com/office/word/2015/wordml/symex" xmlns:wpg="http://schemas.microsoft.com/office/word/2010/wordprocessingGroup" xmlns:wpi="http://schemas.microsoft.com/office/word/2010/wordprocessingInk" xmlns:wne="http://schemas.microsoft.com/office/word/2006/wordml" xmlns:wps="http://schemas.microsoft.com/office/word/2010/wordprocessingShape" mc:Ignorable="w14 w15 w16se w16cid w16 w16cex w16sdtdh wp14">
+<w:ftr xmlns:wpc="http://schemas.microsoft.com/office/word/2010/wordprocessingCanvas" xmlns:cx="http://schemas.microsoft.com/office/drawing/2014/chartex" xmlns:cx1="http://schemas.microsoft.com/office/drawing/2015/9/8/chartex" xmlns:cx2="http://schemas.microsoft.com/office/drawing/2015/10/21/chartex" xmlns:cx3="http://schemas.microsoft.com/office/drawing/2016/5/9/chartex" xmlns:cx4="http://schemas.microsoft.com/office/drawing/2016/5/10/chartex" xmlns:cx5="http://schemas.microsoft.com/office/drawing/2016/5/11/chartex" xmlns:cx6="http://schemas.microsoft.com/office/drawing/2016/5/12/chartex" xmlns:cx7="http://schemas.microsoft.com/office/drawing/2016/5/13/chartex" xmlns:cx8="http://schemas.microsoft.com/office/drawing/2016/5/14/chartex" xmlns:mc="http://schemas.openxmlformats.org/markup-compatibility/2006" xmlns:aink="http://schemas.microsoft.com/office/drawing/2016/ink" xmlns:am3d="http://schemas.microsoft.com/office/drawing/2017/model3d" xmlns:o="urn:schemas-microsoft-com:office:office" xmlns:oel="http://schemas.microsoft.com/office/2019/extlst" xmlns:r="http://schemas.openxmlformats.org/officeDocument/2006/relationships" xmlns:m="http://schemas.openxmlformats.org/officeDocument/2006/math" xmlns:v="urn:schemas-microsoft-com:vml" xmlns:wp14="http://schemas.microsoft.com/office/word/2010/wordprocessingDrawing" xmlns:wp="http://schemas.openxmlformats.org/drawingml/2006/wordprocessingDrawing" xmlns:w10="urn:schemas-microsoft-com:office:word" xmlns:w="http://schemas.openxmlformats.org/wordprocessingml/2006/main" xmlns:w14="http://schemas.microsoft.com/office/word/2010/wordml" xmlns:w15="http://schemas.microsoft.com/office/word/2012/wordml" xmlns:w16cex="http://schemas.microsoft.com/office/word/2018/wordml/cex" xmlns:w16cid="http://schemas.microsoft.com/office/word/2016/wordml/cid" xmlns:w16="http://schemas.microsoft.com/office/word/2018/wordml" xmlns:w16du="http://schemas.microsoft.com/office/word/2023/wordml/word16du" xmlns:w16sdtdh="http://schemas.microsoft.com/office/word/2020/wordml/sdtdatahash" xmlns:w16sdtfl="http://schemas.microsoft.com/office/word/2024/wordml/sdtformatlock" xmlns:w16se="http://schemas.microsoft.com/office/word/2015/wordml/symex" xmlns:wpg="http://schemas.microsoft.com/office/word/2010/wordprocessingGroup" xmlns:wpi="http://schemas.microsoft.com/office/word/2010/wordprocessingInk" xmlns:wne="http://schemas.microsoft.com/office/word/2006/wordml" xmlns:wps="http://schemas.microsoft.com/office/word/2010/wordprocessingShape" mc:Ignorable="w14 w15 w16se w16cid w16 w16cex w16sdtdh w16sdtfl w16du wp14">
   <w:p>
     <w:pPr>
       <w:tabs>
@@ -3008,7 +3045,7 @@
 </file>
 
 <file path=word/footer3.xml><?xml version="1.0" encoding="utf-8"?>
-<w:ftr xmlns:wpc="http://schemas.microsoft.com/office/word/2010/wordprocessingCanvas" xmlns:cx="http://schemas.microsoft.com/office/drawing/2014/chartex" xmlns:cx1="http://schemas.microsoft.com/office/drawing/2015/9/8/chartex" xmlns:cx2="http://schemas.microsoft.com/office/drawing/2015/10/21/chartex" xmlns:cx3="http://schemas.microsoft.com/office/drawing/2016/5/9/chartex" xmlns:cx4="http://schemas.microsoft.com/office/drawing/2016/5/10/chartex" xmlns:cx5="http://schemas.microsoft.com/office/drawing/2016/5/11/chartex" xmlns:cx6="http://schemas.microsoft.com/office/drawing/2016/5/12/chartex" xmlns:cx7="http://schemas.microsoft.com/office/drawing/2016/5/13/chartex" xmlns:cx8="http://schemas.microsoft.com/office/drawing/2016/5/14/chartex" xmlns:mc="http://schemas.openxmlformats.org/markup-compatibility/2006" xmlns:aink="http://schemas.microsoft.com/office/drawing/2016/ink" xmlns:am3d="http://schemas.microsoft.com/office/drawing/2017/model3d" xmlns:o="urn:schemas-microsoft-com:office:office" xmlns:r="http://schemas.openxmlformats.org/officeDocument/2006/relationships" xmlns:m="http://schemas.openxmlformats.org/officeDocument/2006/math" xmlns:v="urn:schemas-microsoft-com:vml" xmlns:wp14="http://schemas.microsoft.com/office/word/2010/wordprocessingDrawing" xmlns:wp="http://schemas.openxmlformats.org/drawingml/2006/wordprocessingDrawing" xmlns:w10="urn:schemas-microsoft-com:office:word" xmlns:w="http://schemas.openxmlformats.org/wordprocessingml/2006/main" xmlns:w14="http://schemas.microsoft.com/office/word/2010/wordml" xmlns:w15="http://schemas.microsoft.com/office/word/2012/wordml" xmlns:w16cex="http://schemas.microsoft.com/office/word/2018/wordml/cex" xmlns:w16cid="http://schemas.microsoft.com/office/word/2016/wordml/cid" xmlns:w16="http://schemas.microsoft.com/office/word/2018/wordml" xmlns:w16sdtdh="http://schemas.microsoft.com/office/word/2020/wordml/sdtdatahash" xmlns:w16se="http://schemas.microsoft.com/office/word/2015/wordml/symex" xmlns:wpg="http://schemas.microsoft.com/office/word/2010/wordprocessingGroup" xmlns:wpi="http://schemas.microsoft.com/office/word/2010/wordprocessingInk" xmlns:wne="http://schemas.microsoft.com/office/word/2006/wordml" xmlns:wps="http://schemas.microsoft.com/office/word/2010/wordprocessingShape" mc:Ignorable="w14 w15 w16se w16cid w16 w16cex w16sdtdh wp14">
+<w:ftr xmlns:wpc="http://schemas.microsoft.com/office/word/2010/wordprocessingCanvas" xmlns:cx="http://schemas.microsoft.com/office/drawing/2014/chartex" xmlns:cx1="http://schemas.microsoft.com/office/drawing/2015/9/8/chartex" xmlns:cx2="http://schemas.microsoft.com/office/drawing/2015/10/21/chartex" xmlns:cx3="http://schemas.microsoft.com/office/drawing/2016/5/9/chartex" xmlns:cx4="http://schemas.microsoft.com/office/drawing/2016/5/10/chartex" xmlns:cx5="http://schemas.microsoft.com/office/drawing/2016/5/11/chartex" xmlns:cx6="http://schemas.microsoft.com/office/drawing/2016/5/12/chartex" xmlns:cx7="http://schemas.microsoft.com/office/drawing/2016/5/13/chartex" xmlns:cx8="http://schemas.microsoft.com/office/drawing/2016/5/14/chartex" xmlns:mc="http://schemas.openxmlformats.org/markup-compatibility/2006" xmlns:aink="http://schemas.microsoft.com/office/drawing/2016/ink" xmlns:am3d="http://schemas.microsoft.com/office/drawing/2017/model3d" xmlns:o="urn:schemas-microsoft-com:office:office" xmlns:oel="http://schemas.microsoft.com/office/2019/extlst" xmlns:r="http://schemas.openxmlformats.org/officeDocument/2006/relationships" xmlns:m="http://schemas.openxmlformats.org/officeDocument/2006/math" xmlns:v="urn:schemas-microsoft-com:vml" xmlns:wp14="http://schemas.microsoft.com/office/word/2010/wordprocessingDrawing" xmlns:wp="http://schemas.openxmlformats.org/drawingml/2006/wordprocessingDrawing" xmlns:w10="urn:schemas-microsoft-com:office:word" xmlns:w="http://schemas.openxmlformats.org/wordprocessingml/2006/main" xmlns:w14="http://schemas.microsoft.com/office/word/2010/wordml" xmlns:w15="http://schemas.microsoft.com/office/word/2012/wordml" xmlns:w16cex="http://schemas.microsoft.com/office/word/2018/wordml/cex" xmlns:w16cid="http://schemas.microsoft.com/office/word/2016/wordml/cid" xmlns:w16="http://schemas.microsoft.com/office/word/2018/wordml" xmlns:w16du="http://schemas.microsoft.com/office/word/2023/wordml/word16du" xmlns:w16sdtdh="http://schemas.microsoft.com/office/word/2020/wordml/sdtdatahash" xmlns:w16sdtfl="http://schemas.microsoft.com/office/word/2024/wordml/sdtformatlock" xmlns:w16se="http://schemas.microsoft.com/office/word/2015/wordml/symex" xmlns:wpg="http://schemas.microsoft.com/office/word/2010/wordprocessingGroup" xmlns:wpi="http://schemas.microsoft.com/office/word/2010/wordprocessingInk" xmlns:wne="http://schemas.microsoft.com/office/word/2006/wordml" xmlns:wps="http://schemas.microsoft.com/office/word/2010/wordprocessingShape" mc:Ignorable="w14 w15 w16se w16cid w16 w16cex w16sdtdh w16sdtfl w16du wp14">
   <w:p>
     <w:pPr>
       <w:pStyle w:val="Footer"/>
@@ -3018,7 +3055,7 @@
 </file>
 
 <file path=word/footnotes.xml><?xml version="1.0" encoding="utf-8"?>
-<w:footnotes xmlns:wpc="http://schemas.microsoft.com/office/word/2010/wordprocessingCanvas" xmlns:cx="http://schemas.microsoft.com/office/drawing/2014/chartex" xmlns:cx1="http://schemas.microsoft.com/office/drawing/2015/9/8/chartex" xmlns:cx2="http://schemas.microsoft.com/office/drawing/2015/10/21/chartex" xmlns:cx3="http://schemas.microsoft.com/office/drawing/2016/5/9/chartex" xmlns:cx4="http://schemas.microsoft.com/office/drawing/2016/5/10/chartex" xmlns:cx5="http://schemas.microsoft.com/office/drawing/2016/5/11/chartex" xmlns:cx6="http://schemas.microsoft.com/office/drawing/2016/5/12/chartex" xmlns:cx7="http://schemas.microsoft.com/office/drawing/2016/5/13/chartex" xmlns:cx8="http://schemas.microsoft.com/office/drawing/2016/5/14/chartex" xmlns:mc="http://schemas.openxmlformats.org/markup-compatibility/2006" xmlns:aink="http://schemas.microsoft.com/office/drawing/2016/ink" xmlns:am3d="http://schemas.microsoft.com/office/drawing/2017/model3d" xmlns:o="urn:schemas-microsoft-com:office:office" xmlns:r="http://schemas.openxmlformats.org/officeDocument/2006/relationships" xmlns:m="http://schemas.openxmlformats.org/officeDocument/2006/math" xmlns:v="urn:schemas-microsoft-com:vml" xmlns:wp14="http://schemas.microsoft.com/office/word/2010/wordprocessingDrawing" xmlns:wp="http://schemas.openxmlformats.org/drawingml/2006/wordprocessingDrawing" xmlns:w10="urn:schemas-microsoft-com:office:word" xmlns:w="http://schemas.openxmlformats.org/wordprocessingml/2006/main" xmlns:w14="http://schemas.microsoft.com/office/word/2010/wordml" xmlns:w15="http://schemas.microsoft.com/office/word/2012/wordml" xmlns:w16cex="http://schemas.microsoft.com/office/word/2018/wordml/cex" xmlns:w16cid="http://schemas.microsoft.com/office/word/2016/wordml/cid" xmlns:w16="http://schemas.microsoft.com/office/word/2018/wordml" xmlns:w16sdtdh="http://schemas.microsoft.com/office/word/2020/wordml/sdtdatahash" xmlns:w16se="http://schemas.microsoft.com/office/word/2015/wordml/symex" xmlns:wpg="http://schemas.microsoft.com/office/word/2010/wordprocessingGroup" xmlns:wpi="http://schemas.microsoft.com/office/word/2010/wordprocessingInk" xmlns:wne="http://schemas.microsoft.com/office/word/2006/wordml" xmlns:wps="http://schemas.microsoft.com/office/word/2010/wordprocessingShape" mc:Ignorable="w14 w15 w16se w16cid w16 w16cex w16sdtdh wp14">
+<w:footnotes xmlns:wpc="http://schemas.microsoft.com/office/word/2010/wordprocessingCanvas" xmlns:cx="http://schemas.microsoft.com/office/drawing/2014/chartex" xmlns:cx1="http://schemas.microsoft.com/office/drawing/2015/9/8/chartex" xmlns:cx2="http://schemas.microsoft.com/office/drawing/2015/10/21/chartex" xmlns:cx3="http://schemas.microsoft.com/office/drawing/2016/5/9/chartex" xmlns:cx4="http://schemas.microsoft.com/office/drawing/2016/5/10/chartex" xmlns:cx5="http://schemas.microsoft.com/office/drawing/2016/5/11/chartex" xmlns:cx6="http://schemas.microsoft.com/office/drawing/2016/5/12/chartex" xmlns:cx7="http://schemas.microsoft.com/office/drawing/2016/5/13/chartex" xmlns:cx8="http://schemas.microsoft.com/office/drawing/2016/5/14/chartex" xmlns:mc="http://schemas.openxmlformats.org/markup-compatibility/2006" xmlns:aink="http://schemas.microsoft.com/office/drawing/2016/ink" xmlns:am3d="http://schemas.microsoft.com/office/drawing/2017/model3d" xmlns:o="urn:schemas-microsoft-com:office:office" xmlns:oel="http://schemas.microsoft.com/office/2019/extlst" xmlns:r="http://schemas.openxmlformats.org/officeDocument/2006/relationships" xmlns:m="http://schemas.openxmlformats.org/officeDocument/2006/math" xmlns:v="urn:schemas-microsoft-com:vml" xmlns:wp14="http://schemas.microsoft.com/office/word/2010/wordprocessingDrawing" xmlns:wp="http://schemas.openxmlformats.org/drawingml/2006/wordprocessingDrawing" xmlns:w10="urn:schemas-microsoft-com:office:word" xmlns:w="http://schemas.openxmlformats.org/wordprocessingml/2006/main" xmlns:w14="http://schemas.microsoft.com/office/word/2010/wordml" xmlns:w15="http://schemas.microsoft.com/office/word/2012/wordml" xmlns:w16cex="http://schemas.microsoft.com/office/word/2018/wordml/cex" xmlns:w16cid="http://schemas.microsoft.com/office/word/2016/wordml/cid" xmlns:w16="http://schemas.microsoft.com/office/word/2018/wordml" xmlns:w16du="http://schemas.microsoft.com/office/word/2023/wordml/word16du" xmlns:w16sdtdh="http://schemas.microsoft.com/office/word/2020/wordml/sdtdatahash" xmlns:w16sdtfl="http://schemas.microsoft.com/office/word/2024/wordml/sdtformatlock" xmlns:w16se="http://schemas.microsoft.com/office/word/2015/wordml/symex" xmlns:wpg="http://schemas.microsoft.com/office/word/2010/wordprocessingGroup" xmlns:wpi="http://schemas.microsoft.com/office/word/2010/wordprocessingInk" xmlns:wne="http://schemas.microsoft.com/office/word/2006/wordml" xmlns:wps="http://schemas.microsoft.com/office/word/2010/wordprocessingShape" mc:Ignorable="w14 w15 w16se w16cid w16 w16cex w16sdtdh w16sdtfl w16du wp14">
   <w:footnote w:type="separator" w:id="-1">
     <w:p>
       <w:r>
@@ -3037,7 +3074,7 @@
 </file>
 
 <file path=word/header1.xml><?xml version="1.0" encoding="utf-8"?>
-<w:hdr xmlns:wpc="http://schemas.microsoft.com/office/word/2010/wordprocessingCanvas" xmlns:cx="http://schemas.microsoft.com/office/drawing/2014/chartex" xmlns:cx1="http://schemas.microsoft.com/office/drawing/2015/9/8/chartex" xmlns:cx2="http://schemas.microsoft.com/office/drawing/2015/10/21/chartex" xmlns:cx3="http://schemas.microsoft.com/office/drawing/2016/5/9/chartex" xmlns:cx4="http://schemas.microsoft.com/office/drawing/2016/5/10/chartex" xmlns:cx5="http://schemas.microsoft.com/office/drawing/2016/5/11/chartex" xmlns:cx6="http://schemas.microsoft.com/office/drawing/2016/5/12/chartex" xmlns:cx7="http://schemas.microsoft.com/office/drawing/2016/5/13/chartex" xmlns:cx8="http://schemas.microsoft.com/office/drawing/2016/5/14/chartex" xmlns:mc="http://schemas.openxmlformats.org/markup-compatibility/2006" xmlns:aink="http://schemas.microsoft.com/office/drawing/2016/ink" xmlns:am3d="http://schemas.microsoft.com/office/drawing/2017/model3d" xmlns:o="urn:schemas-microsoft-com:office:office" xmlns:r="http://schemas.openxmlformats.org/officeDocument/2006/relationships" xmlns:m="http://schemas.openxmlformats.org/officeDocument/2006/math" xmlns:v="urn:schemas-microsoft-com:vml" xmlns:wp14="http://schemas.microsoft.com/office/word/2010/wordprocessingDrawing" xmlns:wp="http://schemas.openxmlformats.org/drawingml/2006/wordprocessingDrawing" xmlns:w10="urn:schemas-microsoft-com:office:word" xmlns:w="http://schemas.openxmlformats.org/wordprocessingml/2006/main" xmlns:w14="http://schemas.microsoft.com/office/word/2010/wordml" xmlns:w15="http://schemas.microsoft.com/office/word/2012/wordml" xmlns:w16cex="http://schemas.microsoft.com/office/word/2018/wordml/cex" xmlns:w16cid="http://schemas.microsoft.com/office/word/2016/wordml/cid" xmlns:w16="http://schemas.microsoft.com/office/word/2018/wordml" xmlns:w16sdtdh="http://schemas.microsoft.com/office/word/2020/wordml/sdtdatahash" xmlns:w16se="http://schemas.microsoft.com/office/word/2015/wordml/symex" xmlns:wpg="http://schemas.microsoft.com/office/word/2010/wordprocessingGroup" xmlns:wpi="http://schemas.microsoft.com/office/word/2010/wordprocessingInk" xmlns:wne="http://schemas.microsoft.com/office/word/2006/wordml" xmlns:wps="http://schemas.microsoft.com/office/word/2010/wordprocessingShape" mc:Ignorable="w14 w15 w16se w16cid w16 w16cex w16sdtdh wp14">
+<w:hdr xmlns:wpc="http://schemas.microsoft.com/office/word/2010/wordprocessingCanvas" xmlns:cx="http://schemas.microsoft.com/office/drawing/2014/chartex" xmlns:cx1="http://schemas.microsoft.com/office/drawing/2015/9/8/chartex" xmlns:cx2="http://schemas.microsoft.com/office/drawing/2015/10/21/chartex" xmlns:cx3="http://schemas.microsoft.com/office/drawing/2016/5/9/chartex" xmlns:cx4="http://schemas.microsoft.com/office/drawing/2016/5/10/chartex" xmlns:cx5="http://schemas.microsoft.com/office/drawing/2016/5/11/chartex" xmlns:cx6="http://schemas.microsoft.com/office/drawing/2016/5/12/chartex" xmlns:cx7="http://schemas.microsoft.com/office/drawing/2016/5/13/chartex" xmlns:cx8="http://schemas.microsoft.com/office/drawing/2016/5/14/chartex" xmlns:mc="http://schemas.openxmlformats.org/markup-compatibility/2006" xmlns:aink="http://schemas.microsoft.com/office/drawing/2016/ink" xmlns:am3d="http://schemas.microsoft.com/office/drawing/2017/model3d" xmlns:o="urn:schemas-microsoft-com:office:office" xmlns:oel="http://schemas.microsoft.com/office/2019/extlst" xmlns:r="http://schemas.openxmlformats.org/officeDocument/2006/relationships" xmlns:m="http://schemas.openxmlformats.org/officeDocument/2006/math" xmlns:v="urn:schemas-microsoft-com:vml" xmlns:wp14="http://schemas.microsoft.com/office/word/2010/wordprocessingDrawing" xmlns:wp="http://schemas.openxmlformats.org/drawingml/2006/wordprocessingDrawing" xmlns:w10="urn:schemas-microsoft-com:office:word" xmlns:w="http://schemas.openxmlformats.org/wordprocessingml/2006/main" xmlns:w14="http://schemas.microsoft.com/office/word/2010/wordml" xmlns:w15="http://schemas.microsoft.com/office/word/2012/wordml" xmlns:w16cex="http://schemas.microsoft.com/office/word/2018/wordml/cex" xmlns:w16cid="http://schemas.microsoft.com/office/word/2016/wordml/cid" xmlns:w16="http://schemas.microsoft.com/office/word/2018/wordml" xmlns:w16du="http://schemas.microsoft.com/office/word/2023/wordml/word16du" xmlns:w16sdtdh="http://schemas.microsoft.com/office/word/2020/wordml/sdtdatahash" xmlns:w16sdtfl="http://schemas.microsoft.com/office/word/2024/wordml/sdtformatlock" xmlns:w16se="http://schemas.microsoft.com/office/word/2015/wordml/symex" xmlns:wpg="http://schemas.microsoft.com/office/word/2010/wordprocessingGroup" xmlns:wpi="http://schemas.microsoft.com/office/word/2010/wordprocessingInk" xmlns:wne="http://schemas.microsoft.com/office/word/2006/wordml" xmlns:wps="http://schemas.microsoft.com/office/word/2010/wordprocessingShape" mc:Ignorable="w14 w15 w16se w16cid w16 w16cex w16sdtdh w16sdtfl w16du wp14">
   <w:p>
     <w:pPr>
       <w:pStyle w:val="Header"/>
@@ -3047,7 +3084,7 @@
 </file>
 
 <file path=word/header2.xml><?xml version="1.0" encoding="utf-8"?>
-<w:hdr xmlns:wpc="http://schemas.microsoft.com/office/word/2010/wordprocessingCanvas" xmlns:cx="http://schemas.microsoft.com/office/drawing/2014/chartex" xmlns:cx1="http://schemas.microsoft.com/office/drawing/2015/9/8/chartex" xmlns:cx2="http://schemas.microsoft.com/office/drawing/2015/10/21/chartex" xmlns:cx3="http://schemas.microsoft.com/office/drawing/2016/5/9/chartex" xmlns:cx4="http://schemas.microsoft.com/office/drawing/2016/5/10/chartex" xmlns:cx5="http://schemas.microsoft.com/office/drawing/2016/5/11/chartex" xmlns:cx6="http://schemas.microsoft.com/office/drawing/2016/5/12/chartex" xmlns:cx7="http://schemas.microsoft.com/office/drawing/2016/5/13/chartex" xmlns:cx8="http://schemas.microsoft.com/office/drawing/2016/5/14/chartex" xmlns:mc="http://schemas.openxmlformats.org/markup-compatibility/2006" xmlns:aink="http://schemas.microsoft.com/office/drawing/2016/ink" xmlns:am3d="http://schemas.microsoft.com/office/drawing/2017/model3d" xmlns:o="urn:schemas-microsoft-com:office:office" xmlns:r="http://schemas.openxmlformats.org/officeDocument/2006/relationships" xmlns:m="http://schemas.openxmlformats.org/officeDocument/2006/math" xmlns:v="urn:schemas-microsoft-com:vml" xmlns:wp14="http://schemas.microsoft.com/office/word/2010/wordprocessingDrawing" xmlns:wp="http://schemas.openxmlformats.org/drawingml/2006/wordprocessingDrawing" xmlns:w10="urn:schemas-microsoft-com:office:word" xmlns:w="http://schemas.openxmlformats.org/wordprocessingml/2006/main" xmlns:w14="http://schemas.microsoft.com/office/word/2010/wordml" xmlns:w15="http://schemas.microsoft.com/office/word/2012/wordml" xmlns:w16cex="http://schemas.microsoft.com/office/word/2018/wordml/cex" xmlns:w16cid="http://schemas.microsoft.com/office/word/2016/wordml/cid" xmlns:w16="http://schemas.microsoft.com/office/word/2018/wordml" xmlns:w16sdtdh="http://schemas.microsoft.com/office/word/2020/wordml/sdtdatahash" xmlns:w16se="http://schemas.microsoft.com/office/word/2015/wordml/symex" xmlns:wpg="http://schemas.microsoft.com/office/word/2010/wordprocessingGroup" xmlns:wpi="http://schemas.microsoft.com/office/word/2010/wordprocessingInk" xmlns:wne="http://schemas.microsoft.com/office/word/2006/wordml" xmlns:wps="http://schemas.microsoft.com/office/word/2010/wordprocessingShape" mc:Ignorable="w14 w15 w16se w16cid w16 w16cex w16sdtdh wp14">
+<w:hdr xmlns:wpc="http://schemas.microsoft.com/office/word/2010/wordprocessingCanvas" xmlns:cx="http://schemas.microsoft.com/office/drawing/2014/chartex" xmlns:cx1="http://schemas.microsoft.com/office/drawing/2015/9/8/chartex" xmlns:cx2="http://schemas.microsoft.com/office/drawing/2015/10/21/chartex" xmlns:cx3="http://schemas.microsoft.com/office/drawing/2016/5/9/chartex" xmlns:cx4="http://schemas.microsoft.com/office/drawing/2016/5/10/chartex" xmlns:cx5="http://schemas.microsoft.com/office/drawing/2016/5/11/chartex" xmlns:cx6="http://schemas.microsoft.com/office/drawing/2016/5/12/chartex" xmlns:cx7="http://schemas.microsoft.com/office/drawing/2016/5/13/chartex" xmlns:cx8="http://schemas.microsoft.com/office/drawing/2016/5/14/chartex" xmlns:mc="http://schemas.openxmlformats.org/markup-compatibility/2006" xmlns:aink="http://schemas.microsoft.com/office/drawing/2016/ink" xmlns:am3d="http://schemas.microsoft.com/office/drawing/2017/model3d" xmlns:o="urn:schemas-microsoft-com:office:office" xmlns:oel="http://schemas.microsoft.com/office/2019/extlst" xmlns:r="http://schemas.openxmlformats.org/officeDocument/2006/relationships" xmlns:m="http://schemas.openxmlformats.org/officeDocument/2006/math" xmlns:v="urn:schemas-microsoft-com:vml" xmlns:wp14="http://schemas.microsoft.com/office/word/2010/wordprocessingDrawing" xmlns:wp="http://schemas.openxmlformats.org/drawingml/2006/wordprocessingDrawing" xmlns:w10="urn:schemas-microsoft-com:office:word" xmlns:w="http://schemas.openxmlformats.org/wordprocessingml/2006/main" xmlns:w14="http://schemas.microsoft.com/office/word/2010/wordml" xmlns:w15="http://schemas.microsoft.com/office/word/2012/wordml" xmlns:w16cex="http://schemas.microsoft.com/office/word/2018/wordml/cex" xmlns:w16cid="http://schemas.microsoft.com/office/word/2016/wordml/cid" xmlns:w16="http://schemas.microsoft.com/office/word/2018/wordml" xmlns:w16du="http://schemas.microsoft.com/office/word/2023/wordml/word16du" xmlns:w16sdtdh="http://schemas.microsoft.com/office/word/2020/wordml/sdtdatahash" xmlns:w16sdtfl="http://schemas.microsoft.com/office/word/2024/wordml/sdtformatlock" xmlns:w16se="http://schemas.microsoft.com/office/word/2015/wordml/symex" xmlns:wpg="http://schemas.microsoft.com/office/word/2010/wordprocessingGroup" xmlns:wpi="http://schemas.microsoft.com/office/word/2010/wordprocessingInk" xmlns:wne="http://schemas.microsoft.com/office/word/2006/wordml" xmlns:wps="http://schemas.microsoft.com/office/word/2010/wordprocessingShape" mc:Ignorable="w14 w15 w16se w16cid w16 w16cex w16sdtdh w16sdtfl w16du wp14">
   <w:p>
     <w:pPr>
       <w:pStyle w:val="Header"/>
@@ -3063,7 +3100,7 @@
 </file>
 
 <file path=word/header3.xml><?xml version="1.0" encoding="utf-8"?>
-<w:hdr xmlns:wpc="http://schemas.microsoft.com/office/word/2010/wordprocessingCanvas" xmlns:cx="http://schemas.microsoft.com/office/drawing/2014/chartex" xmlns:cx1="http://schemas.microsoft.com/office/drawing/2015/9/8/chartex" xmlns:cx2="http://schemas.microsoft.com/office/drawing/2015/10/21/chartex" xmlns:cx3="http://schemas.microsoft.com/office/drawing/2016/5/9/chartex" xmlns:cx4="http://schemas.microsoft.com/office/drawing/2016/5/10/chartex" xmlns:cx5="http://schemas.microsoft.com/office/drawing/2016/5/11/chartex" xmlns:cx6="http://schemas.microsoft.com/office/drawing/2016/5/12/chartex" xmlns:cx7="http://schemas.microsoft.com/office/drawing/2016/5/13/chartex" xmlns:cx8="http://schemas.microsoft.com/office/drawing/2016/5/14/chartex" xmlns:mc="http://schemas.openxmlformats.org/markup-compatibility/2006" xmlns:aink="http://schemas.microsoft.com/office/drawing/2016/ink" xmlns:am3d="http://schemas.microsoft.com/office/drawing/2017/model3d" xmlns:o="urn:schemas-microsoft-com:office:office" xmlns:r="http://schemas.openxmlformats.org/officeDocument/2006/relationships" xmlns:m="http://schemas.openxmlformats.org/officeDocument/2006/math" xmlns:v="urn:schemas-microsoft-com:vml" xmlns:wp14="http://schemas.microsoft.com/office/word/2010/wordprocessingDrawing" xmlns:wp="http://schemas.openxmlformats.org/drawingml/2006/wordprocessingDrawing" xmlns:w10="urn:schemas-microsoft-com:office:word" xmlns:w="http://schemas.openxmlformats.org/wordprocessingml/2006/main" xmlns:w14="http://schemas.microsoft.com/office/word/2010/wordml" xmlns:w15="http://schemas.microsoft.com/office/word/2012/wordml" xmlns:w16cex="http://schemas.microsoft.com/office/word/2018/wordml/cex" xmlns:w16cid="http://schemas.microsoft.com/office/word/2016/wordml/cid" xmlns:w16="http://schemas.microsoft.com/office/word/2018/wordml" xmlns:w16sdtdh="http://schemas.microsoft.com/office/word/2020/wordml/sdtdatahash" xmlns:w16se="http://schemas.microsoft.com/office/word/2015/wordml/symex" xmlns:wpg="http://schemas.microsoft.com/office/word/2010/wordprocessingGroup" xmlns:wpi="http://schemas.microsoft.com/office/word/2010/wordprocessingInk" xmlns:wne="http://schemas.microsoft.com/office/word/2006/wordml" xmlns:wps="http://schemas.microsoft.com/office/word/2010/wordprocessingShape" mc:Ignorable="w14 w15 w16se w16cid w16 w16cex w16sdtdh wp14">
+<w:hdr xmlns:wpc="http://schemas.microsoft.com/office/word/2010/wordprocessingCanvas" xmlns:cx="http://schemas.microsoft.com/office/drawing/2014/chartex" xmlns:cx1="http://schemas.microsoft.com/office/drawing/2015/9/8/chartex" xmlns:cx2="http://schemas.microsoft.com/office/drawing/2015/10/21/chartex" xmlns:cx3="http://schemas.microsoft.com/office/drawing/2016/5/9/chartex" xmlns:cx4="http://schemas.microsoft.com/office/drawing/2016/5/10/chartex" xmlns:cx5="http://schemas.microsoft.com/office/drawing/2016/5/11/chartex" xmlns:cx6="http://schemas.microsoft.com/office/drawing/2016/5/12/chartex" xmlns:cx7="http://schemas.microsoft.com/office/drawing/2016/5/13/chartex" xmlns:cx8="http://schemas.microsoft.com/office/drawing/2016/5/14/chartex" xmlns:mc="http://schemas.openxmlformats.org/markup-compatibility/2006" xmlns:aink="http://schemas.microsoft.com/office/drawing/2016/ink" xmlns:am3d="http://schemas.microsoft.com/office/drawing/2017/model3d" xmlns:o="urn:schemas-microsoft-com:office:office" xmlns:oel="http://schemas.microsoft.com/office/2019/extlst" xmlns:r="http://schemas.openxmlformats.org/officeDocument/2006/relationships" xmlns:m="http://schemas.openxmlformats.org/officeDocument/2006/math" xmlns:v="urn:schemas-microsoft-com:vml" xmlns:wp14="http://schemas.microsoft.com/office/word/2010/wordprocessingDrawing" xmlns:wp="http://schemas.openxmlformats.org/drawingml/2006/wordprocessingDrawing" xmlns:w10="urn:schemas-microsoft-com:office:word" xmlns:w="http://schemas.openxmlformats.org/wordprocessingml/2006/main" xmlns:w14="http://schemas.microsoft.com/office/word/2010/wordml" xmlns:w15="http://schemas.microsoft.com/office/word/2012/wordml" xmlns:w16cex="http://schemas.microsoft.com/office/word/2018/wordml/cex" xmlns:w16cid="http://schemas.microsoft.com/office/word/2016/wordml/cid" xmlns:w16="http://schemas.microsoft.com/office/word/2018/wordml" xmlns:w16du="http://schemas.microsoft.com/office/word/2023/wordml/word16du" xmlns:w16sdtdh="http://schemas.microsoft.com/office/word/2020/wordml/sdtdatahash" xmlns:w16sdtfl="http://schemas.microsoft.com/office/word/2024/wordml/sdtformatlock" xmlns:w16se="http://schemas.microsoft.com/office/word/2015/wordml/symex" xmlns:wpg="http://schemas.microsoft.com/office/word/2010/wordprocessingGroup" xmlns:wpi="http://schemas.microsoft.com/office/word/2010/wordprocessingInk" xmlns:wne="http://schemas.microsoft.com/office/word/2006/wordml" xmlns:wps="http://schemas.microsoft.com/office/word/2010/wordprocessingShape" mc:Ignorable="w14 w15 w16se w16cid w16 w16cex w16sdtdh w16sdtfl w16du wp14">
   <w:p>
     <w:pPr>
       <w:pStyle w:val="Header"/>
@@ -3073,7 +3110,7 @@
 </file>
 
 <file path=word/numbering.xml><?xml version="1.0" encoding="utf-8"?>
-<w:numbering xmlns:wpc="http://schemas.microsoft.com/office/word/2010/wordprocessingCanvas" xmlns:cx="http://schemas.microsoft.com/office/drawing/2014/chartex" xmlns:cx1="http://schemas.microsoft.com/office/drawing/2015/9/8/chartex" xmlns:cx2="http://schemas.microsoft.com/office/drawing/2015/10/21/chartex" xmlns:cx3="http://schemas.microsoft.com/office/drawing/2016/5/9/chartex" xmlns:cx4="http://schemas.microsoft.com/office/drawing/2016/5/10/chartex" xmlns:cx5="http://schemas.microsoft.com/office/drawing/2016/5/11/chartex" xmlns:cx6="http://schemas.microsoft.com/office/drawing/2016/5/12/chartex" xmlns:cx7="http://schemas.microsoft.com/office/drawing/2016/5/13/chartex" xmlns:cx8="http://schemas.microsoft.com/office/drawing/2016/5/14/chartex" xmlns:mc="http://schemas.openxmlformats.org/markup-compatibility/2006" xmlns:aink="http://schemas.microsoft.com/office/drawing/2016/ink" xmlns:am3d="http://schemas.microsoft.com/office/drawing/2017/model3d" xmlns:o="urn:schemas-microsoft-com:office:office" xmlns:r="http://schemas.openxmlformats.org/officeDocument/2006/relationships" xmlns:m="http://schemas.openxmlformats.org/officeDocument/2006/math" xmlns:v="urn:schemas-microsoft-com:vml" xmlns:wp14="http://schemas.microsoft.com/office/word/2010/wordprocessingDrawing" xmlns:wp="http://schemas.openxmlformats.org/drawingml/2006/wordprocessingDrawing" xmlns:w10="urn:schemas-microsoft-com:office:word" xmlns:w="http://schemas.openxmlformats.org/wordprocessingml/2006/main" xmlns:w14="http://schemas.microsoft.com/office/word/2010/wordml" xmlns:w15="http://schemas.microsoft.com/office/word/2012/wordml" xmlns:w16cex="http://schemas.microsoft.com/office/word/2018/wordml/cex" xmlns:w16cid="http://schemas.microsoft.com/office/word/2016/wordml/cid" xmlns:w16="http://schemas.microsoft.com/office/word/2018/wordml" xmlns:w16sdtdh="http://schemas.microsoft.com/office/word/2020/wordml/sdtdatahash" xmlns:w16se="http://schemas.microsoft.com/office/word/2015/wordml/symex" xmlns:wpg="http://schemas.microsoft.com/office/word/2010/wordprocessingGroup" xmlns:wpi="http://schemas.microsoft.com/office/word/2010/wordprocessingInk" xmlns:wne="http://schemas.microsoft.com/office/word/2006/wordml" xmlns:wps="http://schemas.microsoft.com/office/word/2010/wordprocessingShape" mc:Ignorable="w14 w15 w16se w16cid w16 w16cex w16sdtdh wp14">
+<w:numbering xmlns:wpc="http://schemas.microsoft.com/office/word/2010/wordprocessingCanvas" xmlns:cx="http://schemas.microsoft.com/office/drawing/2014/chartex" xmlns:cx1="http://schemas.microsoft.com/office/drawing/2015/9/8/chartex" xmlns:cx2="http://schemas.microsoft.com/office/drawing/2015/10/21/chartex" xmlns:cx3="http://schemas.microsoft.com/office/drawing/2016/5/9/chartex" xmlns:cx4="http://schemas.microsoft.com/office/drawing/2016/5/10/chartex" xmlns:cx5="http://schemas.microsoft.com/office/drawing/2016/5/11/chartex" xmlns:cx6="http://schemas.microsoft.com/office/drawing/2016/5/12/chartex" xmlns:cx7="http://schemas.microsoft.com/office/drawing/2016/5/13/chartex" xmlns:cx8="http://schemas.microsoft.com/office/drawing/2016/5/14/chartex" xmlns:mc="http://schemas.openxmlformats.org/markup-compatibility/2006" xmlns:aink="http://schemas.microsoft.com/office/drawing/2016/ink" xmlns:am3d="http://schemas.microsoft.com/office/drawing/2017/model3d" xmlns:o="urn:schemas-microsoft-com:office:office" xmlns:oel="http://schemas.microsoft.com/office/2019/extlst" xmlns:r="http://schemas.openxmlformats.org/officeDocument/2006/relationships" xmlns:m="http://schemas.openxmlformats.org/officeDocument/2006/math" xmlns:v="urn:schemas-microsoft-com:vml" xmlns:wp14="http://schemas.microsoft.com/office/word/2010/wordprocessingDrawing" xmlns:wp="http://schemas.openxmlformats.org/drawingml/2006/wordprocessingDrawing" xmlns:w10="urn:schemas-microsoft-com:office:word" xmlns:w="http://schemas.openxmlformats.org/wordprocessingml/2006/main" xmlns:w14="http://schemas.microsoft.com/office/word/2010/wordml" xmlns:w15="http://schemas.microsoft.com/office/word/2012/wordml" xmlns:w16cex="http://schemas.microsoft.com/office/word/2018/wordml/cex" xmlns:w16cid="http://schemas.microsoft.com/office/word/2016/wordml/cid" xmlns:w16="http://schemas.microsoft.com/office/word/2018/wordml" xmlns:w16du="http://schemas.microsoft.com/office/word/2023/wordml/word16du" xmlns:w16sdtdh="http://schemas.microsoft.com/office/word/2020/wordml/sdtdatahash" xmlns:w16sdtfl="http://schemas.microsoft.com/office/word/2024/wordml/sdtformatlock" xmlns:w16se="http://schemas.microsoft.com/office/word/2015/wordml/symex" xmlns:wpg="http://schemas.microsoft.com/office/word/2010/wordprocessingGroup" xmlns:wpi="http://schemas.microsoft.com/office/word/2010/wordprocessingInk" xmlns:wne="http://schemas.microsoft.com/office/word/2006/wordml" xmlns:wps="http://schemas.microsoft.com/office/word/2010/wordprocessingShape" mc:Ignorable="w14 w15 w16se w16cid w16 w16cex w16sdtdh w16sdtfl w16du wp14">
   <w:abstractNum w:abstractNumId="0" w15:restartNumberingAfterBreak="0">
     <w:nsid w:val="01164B5E"/>
     <w:multiLevelType w:val="hybridMultilevel"/>
@@ -5100,7 +5137,7 @@
 </file>
 
 <file path=word/styles.xml><?xml version="1.0" encoding="utf-8"?>
-<w:styles xmlns:mc="http://schemas.openxmlformats.org/markup-compatibility/2006" xmlns:r="http://schemas.openxmlformats.org/officeDocument/2006/relationships" xmlns:w="http://schemas.openxmlformats.org/wordprocessingml/2006/main" xmlns:w14="http://schemas.microsoft.com/office/word/2010/wordml" xmlns:w15="http://schemas.microsoft.com/office/word/2012/wordml" xmlns:w16cex="http://schemas.microsoft.com/office/word/2018/wordml/cex" xmlns:w16cid="http://schemas.microsoft.com/office/word/2016/wordml/cid" xmlns:w16="http://schemas.microsoft.com/office/word/2018/wordml" xmlns:w16sdtdh="http://schemas.microsoft.com/office/word/2020/wordml/sdtdatahash" xmlns:w16se="http://schemas.microsoft.com/office/word/2015/wordml/symex" mc:Ignorable="w14 w15 w16se w16cid w16 w16cex w16sdtdh">
+<w:styles xmlns:mc="http://schemas.openxmlformats.org/markup-compatibility/2006" xmlns:r="http://schemas.openxmlformats.org/officeDocument/2006/relationships" xmlns:w="http://schemas.openxmlformats.org/wordprocessingml/2006/main" xmlns:w14="http://schemas.microsoft.com/office/word/2010/wordml" xmlns:w15="http://schemas.microsoft.com/office/word/2012/wordml" xmlns:w16cex="http://schemas.microsoft.com/office/word/2018/wordml/cex" xmlns:w16cid="http://schemas.microsoft.com/office/word/2016/wordml/cid" xmlns:w16="http://schemas.microsoft.com/office/word/2018/wordml" xmlns:w16du="http://schemas.microsoft.com/office/word/2023/wordml/word16du" xmlns:w16sdtdh="http://schemas.microsoft.com/office/word/2020/wordml/sdtdatahash" xmlns:w16sdtfl="http://schemas.microsoft.com/office/word/2024/wordml/sdtformatlock" xmlns:w16se="http://schemas.microsoft.com/office/word/2015/wordml/symex" mc:Ignorable="w14 w15 w16se w16cid w16 w16cex w16sdtdh w16sdtfl w16du">
   <w:docDefaults>
     <w:rPrDefault>
       <w:rPr>

</xml_diff>

<commit_message>
Changed version in help file
</commit_message>
<xml_diff>
--- a/QscQsys/SIMPL/Qsys Core Help File.docx
+++ b/QscQsys/SIMPL/Qsys Core Help File.docx
@@ -251,7 +251,34 @@
                 <w:sz w:val="15"/>
                 <w:szCs w:val="24"/>
               </w:rPr>
-              <w:t>3.0.0</w:t>
+              <w:t>4</w:t>
+            </w:r>
+            <w:r>
+              <w:rPr>
+                <w:rFonts w:ascii="Verdana" w:hAnsi="Verdana"/>
+                <w:color w:val="000000"/>
+                <w:sz w:val="15"/>
+                <w:szCs w:val="24"/>
+              </w:rPr>
+              <w:t>.</w:t>
+            </w:r>
+            <w:r>
+              <w:rPr>
+                <w:rFonts w:ascii="Verdana" w:hAnsi="Verdana"/>
+                <w:color w:val="000000"/>
+                <w:sz w:val="15"/>
+                <w:szCs w:val="24"/>
+              </w:rPr>
+              <w:t>1</w:t>
+            </w:r>
+            <w:r>
+              <w:rPr>
+                <w:rFonts w:ascii="Verdana" w:hAnsi="Verdana"/>
+                <w:color w:val="000000"/>
+                <w:sz w:val="15"/>
+                <w:szCs w:val="24"/>
+              </w:rPr>
+              <w:t>.0</w:t>
             </w:r>
           </w:p>
         </w:tc>

</xml_diff>